<commit_message>
llene mi informe de autoevaluacion
</commit_message>
<xml_diff>
--- a/Informes/Informe Santiago.docx
+++ b/Informes/Informe Santiago.docx
@@ -3,12 +3,345 @@
 <w:document xmlns:wpc="http://schemas.microsoft.com/office/word/2010/wordprocessingCanvas" xmlns:cx="http://schemas.microsoft.com/office/drawing/2014/chartex" xmlns:cx1="http://schemas.microsoft.com/office/drawing/2015/9/8/chartex" xmlns:cx2="http://schemas.microsoft.com/office/drawing/2015/10/21/chartex" xmlns:cx3="http://schemas.microsoft.com/office/drawing/2016/5/9/chartex" xmlns:cx4="http://schemas.microsoft.com/office/drawing/2016/5/10/chartex" xmlns:cx5="http://schemas.microsoft.com/office/drawing/2016/5/11/chartex" xmlns:cx6="http://schemas.microsoft.com/office/drawing/2016/5/12/chartex" xmlns:cx7="http://schemas.microsoft.com/office/drawing/2016/5/13/chartex" xmlns:cx8="http://schemas.microsoft.com/office/drawing/2016/5/14/chartex" xmlns:mc="http://schemas.openxmlformats.org/markup-compatibility/2006" xmlns:aink="http://schemas.microsoft.com/office/drawing/2016/ink" xmlns:am3d="http://schemas.microsoft.com/office/drawing/2017/model3d" xmlns:o="urn:schemas-microsoft-com:office:office" xmlns:r="http://schemas.openxmlformats.org/officeDocument/2006/relationships" xmlns:m="http://schemas.openxmlformats.org/officeDocument/2006/math" xmlns:v="urn:schemas-microsoft-com:vml" xmlns:wp14="http://schemas.microsoft.com/office/word/2010/wordprocessingDrawing" xmlns:wp="http://schemas.openxmlformats.org/drawingml/2006/wordprocessingDrawing" xmlns:w10="urn:schemas-microsoft-com:office:word" xmlns:w="http://schemas.openxmlformats.org/wordprocessingml/2006/main" xmlns:w14="http://schemas.microsoft.com/office/word/2010/wordml" xmlns:w15="http://schemas.microsoft.com/office/word/2012/wordml" xmlns:w16cex="http://schemas.microsoft.com/office/word/2018/wordml/cex" xmlns:w16cid="http://schemas.microsoft.com/office/word/2016/wordml/cid" xmlns:w16="http://schemas.microsoft.com/office/word/2018/wordml" xmlns:w16se="http://schemas.microsoft.com/office/word/2015/wordml/symex" xmlns:wpg="http://schemas.microsoft.com/office/word/2010/wordprocessingGroup" xmlns:wpi="http://schemas.microsoft.com/office/word/2010/wordprocessingInk" xmlns:wne="http://schemas.microsoft.com/office/word/2006/wordml" xmlns:wps="http://schemas.microsoft.com/office/word/2010/wordprocessingShape" mc:Ignorable="w14 w15 w16se w16cid w16 w16cex wp14">
   <w:body>
     <w:p>
-      <w:r>
-        <w:t>Informe:</w:t>
+      <w:pPr>
+        <w:jc w:val="center"/>
+        <w:rPr>
+          <w:rFonts w:ascii="Times New Roman" w:hAnsi="Times New Roman" w:cs="Times New Roman"/>
+          <w:b/>
+          <w:bCs/>
+          <w:sz w:val="32"/>
+          <w:szCs w:val="32"/>
+        </w:rPr>
+      </w:pPr>
+      <w:r>
+        <w:rPr>
+          <w:rFonts w:ascii="Times New Roman" w:hAnsi="Times New Roman" w:cs="Times New Roman"/>
+          <w:b/>
+          <w:bCs/>
+          <w:sz w:val="32"/>
+          <w:szCs w:val="32"/>
+        </w:rPr>
+        <w:t>Informe</w:t>
+      </w:r>
+      <w:r>
+        <w:rPr>
+          <w:rFonts w:ascii="Times New Roman" w:hAnsi="Times New Roman" w:cs="Times New Roman"/>
+          <w:b/>
+          <w:bCs/>
+          <w:sz w:val="32"/>
+          <w:szCs w:val="32"/>
+        </w:rPr>
+        <w:t xml:space="preserve"> de Autoevaluación</w:t>
       </w:r>
     </w:p>
     <w:p>
-      <w:r>
+      <w:pPr>
+        <w:rPr>
+          <w:rFonts w:ascii="Times New Roman" w:hAnsi="Times New Roman" w:cs="Times New Roman"/>
+          <w:sz w:val="24"/>
+          <w:szCs w:val="24"/>
+        </w:rPr>
+      </w:pPr>
+      <w:r>
+        <w:rPr>
+          <w:rFonts w:ascii="Times New Roman" w:hAnsi="Times New Roman" w:cs="Times New Roman"/>
+          <w:sz w:val="24"/>
+          <w:szCs w:val="24"/>
+        </w:rPr>
+        <w:t xml:space="preserve">Con el proyecto aprendí a manejar de manera eficiente Git y </w:t>
+      </w:r>
+      <w:proofErr w:type="spellStart"/>
+      <w:r>
+        <w:rPr>
+          <w:rFonts w:ascii="Times New Roman" w:hAnsi="Times New Roman" w:cs="Times New Roman"/>
+          <w:sz w:val="24"/>
+          <w:szCs w:val="24"/>
+        </w:rPr>
+        <w:t>Github</w:t>
+      </w:r>
+      <w:proofErr w:type="spellEnd"/>
+      <w:r>
+        <w:rPr>
+          <w:rFonts w:ascii="Times New Roman" w:hAnsi="Times New Roman" w:cs="Times New Roman"/>
+          <w:sz w:val="24"/>
+          <w:szCs w:val="24"/>
+        </w:rPr>
+        <w:t xml:space="preserve"> por medio de </w:t>
+      </w:r>
+      <w:proofErr w:type="spellStart"/>
+      <w:r>
+        <w:rPr>
+          <w:rFonts w:ascii="Times New Roman" w:hAnsi="Times New Roman" w:cs="Times New Roman"/>
+          <w:sz w:val="24"/>
+          <w:szCs w:val="24"/>
+        </w:rPr>
+        <w:t>CLion</w:t>
+      </w:r>
+      <w:proofErr w:type="spellEnd"/>
+      <w:r>
+        <w:rPr>
+          <w:rFonts w:ascii="Times New Roman" w:hAnsi="Times New Roman" w:cs="Times New Roman"/>
+          <w:sz w:val="24"/>
+          <w:szCs w:val="24"/>
+        </w:rPr>
+        <w:t xml:space="preserve">, a usar una clase Factory para facilitar la creación de objetos y practiqué el manejo de excepciones. </w:t>
+      </w:r>
+    </w:p>
+    <w:p>
+      <w:pPr>
+        <w:rPr>
+          <w:rFonts w:ascii="Times New Roman" w:hAnsi="Times New Roman" w:cs="Times New Roman"/>
+          <w:sz w:val="24"/>
+          <w:szCs w:val="24"/>
+        </w:rPr>
+      </w:pPr>
+      <w:r>
+        <w:rPr>
+          <w:rFonts w:ascii="Times New Roman" w:hAnsi="Times New Roman" w:cs="Times New Roman"/>
+          <w:sz w:val="24"/>
+          <w:szCs w:val="24"/>
+        </w:rPr>
+        <w:t>Lo que más me gust</w:t>
+      </w:r>
+      <w:r>
+        <w:rPr>
+          <w:rFonts w:ascii="Times New Roman" w:hAnsi="Times New Roman" w:cs="Times New Roman"/>
+          <w:sz w:val="24"/>
+          <w:szCs w:val="24"/>
+        </w:rPr>
+        <w:t>ó</w:t>
+      </w:r>
+      <w:r>
+        <w:rPr>
+          <w:rFonts w:ascii="Times New Roman" w:hAnsi="Times New Roman" w:cs="Times New Roman"/>
+          <w:sz w:val="24"/>
+          <w:szCs w:val="24"/>
+        </w:rPr>
+        <w:t xml:space="preserve"> fue aprender a usar Git por medio de </w:t>
+      </w:r>
+      <w:proofErr w:type="spellStart"/>
+      <w:r>
+        <w:rPr>
+          <w:rFonts w:ascii="Times New Roman" w:hAnsi="Times New Roman" w:cs="Times New Roman"/>
+          <w:sz w:val="24"/>
+          <w:szCs w:val="24"/>
+        </w:rPr>
+        <w:t>CLion</w:t>
+      </w:r>
+      <w:proofErr w:type="spellEnd"/>
+      <w:r>
+        <w:rPr>
+          <w:rFonts w:ascii="Times New Roman" w:hAnsi="Times New Roman" w:cs="Times New Roman"/>
+          <w:sz w:val="24"/>
+          <w:szCs w:val="24"/>
+        </w:rPr>
+        <w:t xml:space="preserve"> ya que se facilita bastante el trabajo colaborativo sincronizado (al mismo tiempo).</w:t>
+      </w:r>
+      <w:r>
+        <w:rPr>
+          <w:rFonts w:ascii="Times New Roman" w:hAnsi="Times New Roman" w:cs="Times New Roman"/>
+          <w:sz w:val="24"/>
+          <w:szCs w:val="24"/>
+        </w:rPr>
+        <w:t xml:space="preserve"> </w:t>
+      </w:r>
+    </w:p>
+    <w:p>
+      <w:pPr>
+        <w:rPr>
+          <w:rFonts w:ascii="Times New Roman" w:hAnsi="Times New Roman" w:cs="Times New Roman"/>
+          <w:sz w:val="24"/>
+          <w:szCs w:val="24"/>
+        </w:rPr>
+      </w:pPr>
+      <w:r>
+        <w:rPr>
+          <w:rFonts w:ascii="Times New Roman" w:hAnsi="Times New Roman" w:cs="Times New Roman"/>
+          <w:sz w:val="24"/>
+          <w:szCs w:val="24"/>
+        </w:rPr>
+        <w:t>No hay nada que no me haya gustado, tal vez un poco que nos haya tocado usar polimorfismo en un problema que creo que se puede solucionar de una manera más fácil.</w:t>
+      </w:r>
+    </w:p>
+    <w:p>
+      <w:pPr>
+        <w:rPr>
+          <w:rFonts w:ascii="Times New Roman" w:hAnsi="Times New Roman" w:cs="Times New Roman"/>
+          <w:sz w:val="24"/>
+          <w:szCs w:val="24"/>
+        </w:rPr>
+      </w:pPr>
+      <w:r>
+        <w:rPr>
+          <w:rFonts w:ascii="Times New Roman" w:hAnsi="Times New Roman" w:cs="Times New Roman"/>
+          <w:sz w:val="24"/>
+          <w:szCs w:val="24"/>
+        </w:rPr>
+        <w:t xml:space="preserve">Durante la creación del proyecto nos encontramos con algunos problemas al tratar de darle un nombre personalizado a las cartas y guías (se tenía que usar un tipo de dato especifico), y con el </w:t>
+      </w:r>
+      <w:proofErr w:type="spellStart"/>
+      <w:r>
+        <w:rPr>
+          <w:rFonts w:ascii="Times New Roman" w:hAnsi="Times New Roman" w:cs="Times New Roman"/>
+          <w:sz w:val="24"/>
+          <w:szCs w:val="24"/>
+        </w:rPr>
+        <w:t>CMakeList</w:t>
+      </w:r>
+      <w:proofErr w:type="spellEnd"/>
+      <w:r>
+        <w:rPr>
+          <w:rFonts w:ascii="Times New Roman" w:hAnsi="Times New Roman" w:cs="Times New Roman"/>
+          <w:sz w:val="24"/>
+          <w:szCs w:val="24"/>
+        </w:rPr>
+        <w:t>, debido a que no siempre se agregaban de manera automática los archivos nuevos y tocaba agregarlos manualmente.</w:t>
+      </w:r>
+    </w:p>
+    <w:p>
+      <w:pPr>
+        <w:rPr>
+          <w:rFonts w:ascii="Times New Roman" w:hAnsi="Times New Roman" w:cs="Times New Roman"/>
+          <w:sz w:val="24"/>
+          <w:szCs w:val="24"/>
+        </w:rPr>
+      </w:pPr>
+      <w:r>
+        <w:rPr>
+          <w:rFonts w:ascii="Times New Roman" w:hAnsi="Times New Roman" w:cs="Times New Roman"/>
+          <w:sz w:val="24"/>
+          <w:szCs w:val="24"/>
+        </w:rPr>
+        <w:t xml:space="preserve">En cuanto a la división del trabajo, nos repartimos de manera equitativa lo que teníamos que hacer. Juan José creó el proyecto, hizo la documentación y se encargo de la clase </w:t>
+      </w:r>
+      <w:proofErr w:type="spellStart"/>
+      <w:r>
+        <w:rPr>
+          <w:rFonts w:ascii="Times New Roman" w:hAnsi="Times New Roman" w:cs="Times New Roman"/>
+          <w:sz w:val="24"/>
+          <w:szCs w:val="24"/>
+        </w:rPr>
+        <w:t>Candidat</w:t>
+      </w:r>
+      <w:r>
+        <w:rPr>
+          <w:rFonts w:ascii="Times New Roman" w:hAnsi="Times New Roman" w:cs="Times New Roman"/>
+          <w:sz w:val="24"/>
+          <w:szCs w:val="24"/>
+        </w:rPr>
+        <w:t>e</w:t>
+      </w:r>
+      <w:proofErr w:type="spellEnd"/>
+      <w:r>
+        <w:rPr>
+          <w:rFonts w:ascii="Times New Roman" w:hAnsi="Times New Roman" w:cs="Times New Roman"/>
+          <w:sz w:val="24"/>
+          <w:szCs w:val="24"/>
+        </w:rPr>
+        <w:t>. José Miguel</w:t>
+      </w:r>
+      <w:r>
+        <w:rPr>
+          <w:rFonts w:ascii="Times New Roman" w:hAnsi="Times New Roman" w:cs="Times New Roman"/>
+          <w:sz w:val="24"/>
+          <w:szCs w:val="24"/>
+        </w:rPr>
+        <w:t xml:space="preserve"> se encargó del Factory y de la clase </w:t>
+      </w:r>
+      <w:proofErr w:type="spellStart"/>
+      <w:r>
+        <w:rPr>
+          <w:rFonts w:ascii="Times New Roman" w:hAnsi="Times New Roman" w:cs="Times New Roman"/>
+          <w:sz w:val="24"/>
+          <w:szCs w:val="24"/>
+        </w:rPr>
+        <w:t>Nacionality</w:t>
+      </w:r>
+      <w:proofErr w:type="spellEnd"/>
+      <w:r>
+        <w:rPr>
+          <w:rFonts w:ascii="Times New Roman" w:hAnsi="Times New Roman" w:cs="Times New Roman"/>
+          <w:sz w:val="24"/>
+          <w:szCs w:val="24"/>
+        </w:rPr>
+        <w:t>. Yo me encargué del View, de la clase Interview</w:t>
+      </w:r>
+      <w:r>
+        <w:rPr>
+          <w:rFonts w:ascii="Times New Roman" w:hAnsi="Times New Roman" w:cs="Times New Roman"/>
+          <w:sz w:val="24"/>
+          <w:szCs w:val="24"/>
+        </w:rPr>
+        <w:t xml:space="preserve"> y del </w:t>
+      </w:r>
+      <w:proofErr w:type="spellStart"/>
+      <w:r>
+        <w:rPr>
+          <w:rFonts w:ascii="Times New Roman" w:hAnsi="Times New Roman" w:cs="Times New Roman"/>
+          <w:sz w:val="24"/>
+          <w:szCs w:val="24"/>
+        </w:rPr>
+        <w:t>Readme</w:t>
+      </w:r>
+      <w:proofErr w:type="spellEnd"/>
+      <w:r>
+        <w:rPr>
+          <w:rFonts w:ascii="Times New Roman" w:hAnsi="Times New Roman" w:cs="Times New Roman"/>
+          <w:sz w:val="24"/>
+          <w:szCs w:val="24"/>
+        </w:rPr>
+        <w:t xml:space="preserve">. Entre todos aportamos a la clase </w:t>
+      </w:r>
+      <w:proofErr w:type="spellStart"/>
+      <w:r>
+        <w:rPr>
+          <w:rFonts w:ascii="Times New Roman" w:hAnsi="Times New Roman" w:cs="Times New Roman"/>
+          <w:sz w:val="24"/>
+          <w:szCs w:val="24"/>
+        </w:rPr>
+        <w:t>System</w:t>
+      </w:r>
+      <w:proofErr w:type="spellEnd"/>
+      <w:r>
+        <w:rPr>
+          <w:rFonts w:ascii="Times New Roman" w:hAnsi="Times New Roman" w:cs="Times New Roman"/>
+          <w:sz w:val="24"/>
+          <w:szCs w:val="24"/>
+        </w:rPr>
+        <w:t xml:space="preserve"> y a sus diferentes métodos.</w:t>
+      </w:r>
+    </w:p>
+    <w:p>
+      <w:pPr>
+        <w:rPr>
+          <w:rFonts w:ascii="Times New Roman" w:hAnsi="Times New Roman" w:cs="Times New Roman"/>
+          <w:sz w:val="24"/>
+          <w:szCs w:val="24"/>
+        </w:rPr>
+      </w:pPr>
+      <w:r>
+        <w:rPr>
+          <w:rFonts w:ascii="Times New Roman" w:hAnsi="Times New Roman" w:cs="Times New Roman"/>
+          <w:sz w:val="24"/>
+          <w:szCs w:val="24"/>
+        </w:rPr>
+        <w:t>Considero que la calificación de todos es 5.0 ya que cumplimos con los requerimientos del proyecto en el tiempo estipulado y todos aportamos de diferentes maneras de forma equitativa.</w:t>
+      </w:r>
+    </w:p>
+    <w:p>
+      <w:pPr>
+        <w:rPr>
+          <w:rFonts w:ascii="Times New Roman" w:hAnsi="Times New Roman" w:cs="Times New Roman"/>
+          <w:sz w:val="24"/>
+          <w:szCs w:val="24"/>
+        </w:rPr>
+      </w:pPr>
+      <w:r>
+        <w:rPr>
+          <w:rFonts w:ascii="Times New Roman" w:hAnsi="Times New Roman" w:cs="Times New Roman"/>
+          <w:sz w:val="24"/>
+          <w:szCs w:val="24"/>
+        </w:rPr>
         <w:t>Por: Santiago Peña Nieto.</w:t>
       </w:r>
     </w:p>
@@ -448,6 +781,17 @@
     <w:semiHidden/>
     <w:unhideWhenUsed/>
   </w:style>
+  <w:style w:type="paragraph" w:styleId="Prrafodelista">
+    <w:name w:val="List Paragraph"/>
+    <w:basedOn w:val="Normal"/>
+    <w:uiPriority w:val="34"/>
+    <w:qFormat/>
+    <w:rsid w:val="0057550E"/>
+    <w:pPr>
+      <w:ind w:left="720"/>
+      <w:contextualSpacing/>
+    </w:pPr>
+  </w:style>
 </w:styles>
 </file>
 

</xml_diff>